<commit_message>
update QX_Frame.Instructions every one notice it
</commit_message>
<xml_diff>
--- a/20-qx_frame/QX_Frame.Instructions.docx
+++ b/20-qx_frame/QX_Frame.Instructions.docx
@@ -1,6 +1,6 @@
 
 <file path=word/document.xml><?xml version="1.0" encoding="utf-8"?>
-<w:document xmlns:wpc="http://schemas.microsoft.com/office/word/2010/wordprocessingCanvas" xmlns:mc="http://schemas.openxmlformats.org/markup-compatibility/2006" xmlns:o="urn:schemas-microsoft-com:office:office" xmlns:r="http://schemas.openxmlformats.org/officeDocument/2006/relationships" xmlns:m="http://schemas.openxmlformats.org/officeDocument/2006/math" xmlns:v="urn:schemas-microsoft-com:vml" xmlns:wp14="http://schemas.microsoft.com/office/word/2010/wordprocessingDrawing" xmlns:wp="http://schemas.openxmlformats.org/drawingml/2006/wordprocessingDrawing" xmlns:w10="urn:schemas-microsoft-com:office:word" xmlns:w="http://schemas.openxmlformats.org/wordprocessingml/2006/main" xmlns:w14="http://schemas.microsoft.com/office/word/2010/wordml" xmlns:w15="http://schemas.microsoft.com/office/word/2012/wordml" xmlns:wpg="http://schemas.microsoft.com/office/word/2010/wordprocessingGroup" xmlns:wpi="http://schemas.microsoft.com/office/word/2010/wordprocessingInk" xmlns:wne="http://schemas.microsoft.com/office/word/2006/wordml" xmlns:wps="http://schemas.microsoft.com/office/word/2010/wordprocessingShape" mc:Ignorable="w14 w15 wp14">
+<w:document xmlns:wpc="http://schemas.microsoft.com/office/word/2010/wordprocessingCanvas" xmlns:cx="http://schemas.microsoft.com/office/drawing/2014/chartex" xmlns:mc="http://schemas.openxmlformats.org/markup-compatibility/2006" xmlns:o="urn:schemas-microsoft-com:office:office" xmlns:r="http://schemas.openxmlformats.org/officeDocument/2006/relationships" xmlns:m="http://schemas.openxmlformats.org/officeDocument/2006/math" xmlns:v="urn:schemas-microsoft-com:vml" xmlns:wp14="http://schemas.microsoft.com/office/word/2010/wordprocessingDrawing" xmlns:wp="http://schemas.openxmlformats.org/drawingml/2006/wordprocessingDrawing" xmlns:w10="urn:schemas-microsoft-com:office:word" xmlns:w="http://schemas.openxmlformats.org/wordprocessingml/2006/main" xmlns:w14="http://schemas.microsoft.com/office/word/2010/wordml" xmlns:w15="http://schemas.microsoft.com/office/word/2012/wordml" xmlns:w16se="http://schemas.microsoft.com/office/word/2015/wordml/symex" xmlns:wpg="http://schemas.microsoft.com/office/word/2010/wordprocessingGroup" xmlns:wpi="http://schemas.microsoft.com/office/word/2010/wordprocessingInk" xmlns:wne="http://schemas.microsoft.com/office/word/2006/wordml" xmlns:wps="http://schemas.microsoft.com/office/word/2010/wordprocessingShape" mc:Ignorable="w14 w15 w16se wp14">
   <w:body>
     <w:p>
       <w:pPr>
@@ -135,7 +135,7 @@
     </w:p>
     <w:p>
       <w:pPr>
-        <w:pStyle w:val="a4"/>
+        <w:pStyle w:val="a5"/>
         <w:numPr>
           <w:ilvl w:val="0"/>
           <w:numId w:val="1"/>
@@ -146,7 +146,190 @@
           <w:szCs w:val="32"/>
         </w:rPr>
       </w:pPr>
+      <w:r>
+        <w:rPr>
+          <w:rFonts w:asciiTheme="minorEastAsia" w:hAnsiTheme="minorEastAsia" w:hint="eastAsia"/>
+          <w:sz w:val="32"/>
+          <w:szCs w:val="32"/>
+        </w:rPr>
+        <w:t>First</w:t>
+      </w:r>
+      <w:r>
+        <w:t>：</w:t>
+      </w:r>
+      <w:r>
+        <w:rPr>
+          <w:rFonts w:asciiTheme="minorEastAsia" w:hAnsiTheme="minorEastAsia" w:hint="eastAsia"/>
+          <w:sz w:val="32"/>
+          <w:szCs w:val="32"/>
+        </w:rPr>
+        <w:t>Frame</w:t>
+      </w:r>
+      <w:r>
+        <w:rPr>
+          <w:rFonts w:asciiTheme="minorEastAsia" w:hAnsiTheme="minorEastAsia"/>
+          <w:sz w:val="32"/>
+          <w:szCs w:val="32"/>
+        </w:rPr>
+        <w:t xml:space="preserve"> </w:t>
+      </w:r>
       <w:proofErr w:type="spellStart"/>
+      <w:proofErr w:type="gramStart"/>
+      <w:r>
+        <w:rPr>
+          <w:rFonts w:asciiTheme="minorEastAsia" w:hAnsiTheme="minorEastAsia"/>
+          <w:sz w:val="32"/>
+          <w:szCs w:val="32"/>
+        </w:rPr>
+        <w:t>Init</w:t>
+      </w:r>
+      <w:proofErr w:type="spellEnd"/>
+      <w:r>
+        <w:rPr>
+          <w:rFonts w:asciiTheme="minorEastAsia" w:hAnsiTheme="minorEastAsia"/>
+          <w:sz w:val="32"/>
+          <w:szCs w:val="32"/>
+        </w:rPr>
+        <w:t>(</w:t>
+      </w:r>
+      <w:proofErr w:type="gramEnd"/>
+      <w:r>
+        <w:rPr>
+          <w:rFonts w:asciiTheme="minorEastAsia" w:hAnsiTheme="minorEastAsia"/>
+          <w:color w:val="FF0000"/>
+          <w:sz w:val="32"/>
+          <w:szCs w:val="32"/>
+        </w:rPr>
+        <w:t>attention order</w:t>
+      </w:r>
+      <w:r>
+        <w:rPr>
+          <w:rFonts w:asciiTheme="minorEastAsia" w:hAnsiTheme="minorEastAsia"/>
+          <w:sz w:val="32"/>
+          <w:szCs w:val="32"/>
+        </w:rPr>
+        <w:t>)</w:t>
+      </w:r>
+    </w:p>
+    <w:p>
+      <w:pPr>
+        <w:pStyle w:val="a5"/>
+        <w:numPr>
+          <w:ilvl w:val="0"/>
+          <w:numId w:val="2"/>
+        </w:numPr>
+        <w:rPr>
+          <w:rFonts w:asciiTheme="minorEastAsia" w:hAnsiTheme="minorEastAsia"/>
+          <w:b/>
+          <w:sz w:val="32"/>
+          <w:szCs w:val="32"/>
+        </w:rPr>
+      </w:pPr>
+      <w:r>
+        <w:rPr>
+          <w:rFonts w:asciiTheme="minorEastAsia" w:hAnsiTheme="minorEastAsia"/>
+          <w:b/>
+          <w:sz w:val="32"/>
+          <w:szCs w:val="32"/>
+        </w:rPr>
+        <w:t>run /</w:t>
+      </w:r>
+      <w:proofErr w:type="spellStart"/>
+      <w:r>
+        <w:rPr>
+          <w:rFonts w:asciiTheme="minorEastAsia" w:hAnsiTheme="minorEastAsia"/>
+          <w:b/>
+          <w:sz w:val="32"/>
+          <w:szCs w:val="32"/>
+        </w:rPr>
+        <w:t>AntHelp</w:t>
+      </w:r>
+      <w:proofErr w:type="spellEnd"/>
+      <w:r>
+        <w:rPr>
+          <w:rFonts w:asciiTheme="minorEastAsia" w:hAnsiTheme="minorEastAsia"/>
+          <w:b/>
+          <w:sz w:val="32"/>
+          <w:szCs w:val="32"/>
+        </w:rPr>
+        <w:t>/01ClearEnv.bat</w:t>
+      </w:r>
+    </w:p>
+    <w:p>
+      <w:pPr>
+        <w:pStyle w:val="a5"/>
+        <w:numPr>
+          <w:ilvl w:val="0"/>
+          <w:numId w:val="2"/>
+        </w:numPr>
+        <w:rPr>
+          <w:rFonts w:asciiTheme="minorEastAsia" w:hAnsiTheme="minorEastAsia" w:hint="eastAsia"/>
+          <w:sz w:val="32"/>
+          <w:szCs w:val="32"/>
+        </w:rPr>
+      </w:pPr>
+      <w:r>
+        <w:rPr>
+          <w:rFonts w:asciiTheme="minorEastAsia" w:hAnsiTheme="minorEastAsia"/>
+          <w:b/>
+          <w:sz w:val="32"/>
+          <w:szCs w:val="32"/>
+        </w:rPr>
+        <w:t xml:space="preserve">run </w:t>
+      </w:r>
+      <w:r>
+        <w:rPr>
+          <w:rFonts w:asciiTheme="minorEastAsia" w:hAnsiTheme="minorEastAsia"/>
+          <w:b/>
+          <w:sz w:val="32"/>
+          <w:szCs w:val="32"/>
+        </w:rPr>
+        <w:t>/</w:t>
+      </w:r>
+      <w:proofErr w:type="spellStart"/>
+      <w:r>
+        <w:rPr>
+          <w:rFonts w:asciiTheme="minorEastAsia" w:hAnsiTheme="minorEastAsia"/>
+          <w:b/>
+          <w:sz w:val="32"/>
+          <w:szCs w:val="32"/>
+        </w:rPr>
+        <w:t>AntHelp</w:t>
+      </w:r>
+      <w:proofErr w:type="spellEnd"/>
+      <w:r>
+        <w:rPr>
+          <w:rFonts w:asciiTheme="minorEastAsia" w:hAnsiTheme="minorEastAsia"/>
+          <w:b/>
+          <w:sz w:val="32"/>
+          <w:szCs w:val="32"/>
+        </w:rPr>
+        <w:t>/</w:t>
+      </w:r>
+      <w:r>
+        <w:rPr>
+          <w:rFonts w:asciiTheme="minorEastAsia" w:hAnsiTheme="minorEastAsia"/>
+          <w:b/>
+          <w:sz w:val="32"/>
+          <w:szCs w:val="32"/>
+        </w:rPr>
+        <w:t>02InitEnv.bat</w:t>
+      </w:r>
+    </w:p>
+    <w:p>
+      <w:pPr>
+        <w:pStyle w:val="a5"/>
+        <w:numPr>
+          <w:ilvl w:val="0"/>
+          <w:numId w:val="1"/>
+        </w:numPr>
+        <w:rPr>
+          <w:rFonts w:asciiTheme="minorEastAsia" w:hAnsiTheme="minorEastAsia"/>
+          <w:sz w:val="32"/>
+          <w:szCs w:val="32"/>
+        </w:rPr>
+      </w:pPr>
+      <w:proofErr w:type="spellStart"/>
       <w:r>
         <w:rPr>
           <w:rFonts w:asciiTheme="minorEastAsia" w:hAnsiTheme="minorEastAsia" w:hint="eastAsia"/>
@@ -167,7 +350,7 @@
     </w:p>
     <w:p>
       <w:pPr>
-        <w:pStyle w:val="a4"/>
+        <w:pStyle w:val="a5"/>
         <w:ind w:left="1170"/>
         <w:rPr>
           <w:rFonts w:asciiTheme="minorEastAsia" w:hAnsiTheme="minorEastAsia"/>
@@ -245,16 +428,24 @@
           <w:sz w:val="24"/>
           <w:szCs w:val="24"/>
         </w:rPr>
-        <w:t>：</w:t>
+        <w:t>：AngularJS 2.*</w:t>
+      </w:r>
+      <w:r>
+        <w:rPr>
+          <w:rFonts w:asciiTheme="minorEastAsia" w:hAnsiTheme="minorEastAsia" w:hint="eastAsia"/>
+          <w:sz w:val="24"/>
+          <w:szCs w:val="24"/>
+        </w:rPr>
+        <w:t>、</w:t>
       </w:r>
       <w:proofErr w:type="spellStart"/>
       <w:r>
         <w:rPr>
-          <w:rFonts w:asciiTheme="minorEastAsia" w:hAnsiTheme="minorEastAsia"/>
-          <w:sz w:val="24"/>
-          <w:szCs w:val="24"/>
-        </w:rPr>
-        <w:t>AngularJS</w:t>
+          <w:rFonts w:asciiTheme="minorEastAsia" w:hAnsiTheme="minorEastAsia" w:hint="eastAsia"/>
+          <w:sz w:val="24"/>
+          <w:szCs w:val="24"/>
+        </w:rPr>
+        <w:t>BootStrap</w:t>
       </w:r>
       <w:proofErr w:type="spellEnd"/>
       <w:r>
@@ -263,7 +454,7 @@
           <w:sz w:val="24"/>
           <w:szCs w:val="24"/>
         </w:rPr>
-        <w:t xml:space="preserve"> 2.*</w:t>
+        <w:t xml:space="preserve"> UI框架</w:t>
       </w:r>
       <w:r>
         <w:rPr>
@@ -276,11 +467,11 @@
       <w:proofErr w:type="spellStart"/>
       <w:r>
         <w:rPr>
-          <w:rFonts w:asciiTheme="minorEastAsia" w:hAnsiTheme="minorEastAsia" w:hint="eastAsia"/>
-          <w:sz w:val="24"/>
-          <w:szCs w:val="24"/>
-        </w:rPr>
-        <w:t>BootStrap</w:t>
+          <w:rFonts w:asciiTheme="minorEastAsia" w:hAnsiTheme="minorEastAsia"/>
+          <w:sz w:val="24"/>
+          <w:szCs w:val="24"/>
+        </w:rPr>
+        <w:t>TypeScript</w:t>
       </w:r>
       <w:proofErr w:type="spellEnd"/>
       <w:r>
@@ -289,38 +480,12 @@
           <w:sz w:val="24"/>
           <w:szCs w:val="24"/>
         </w:rPr>
-        <w:t xml:space="preserve"> UI框架</w:t>
-      </w:r>
-      <w:r>
-        <w:rPr>
-          <w:rFonts w:asciiTheme="minorEastAsia" w:hAnsiTheme="minorEastAsia" w:hint="eastAsia"/>
-          <w:sz w:val="24"/>
-          <w:szCs w:val="24"/>
-        </w:rPr>
-        <w:t>、</w:t>
-      </w:r>
-      <w:proofErr w:type="spellStart"/>
-      <w:r>
-        <w:rPr>
-          <w:rFonts w:asciiTheme="minorEastAsia" w:hAnsiTheme="minorEastAsia"/>
-          <w:sz w:val="24"/>
-          <w:szCs w:val="24"/>
-        </w:rPr>
-        <w:t>TypeScript</w:t>
-      </w:r>
-      <w:proofErr w:type="spellEnd"/>
-      <w:r>
-        <w:rPr>
-          <w:rFonts w:asciiTheme="minorEastAsia" w:hAnsiTheme="minorEastAsia"/>
-          <w:sz w:val="24"/>
-          <w:szCs w:val="24"/>
-        </w:rPr>
         <w:t xml:space="preserve"> etc…</w:t>
       </w:r>
     </w:p>
     <w:p>
       <w:pPr>
-        <w:pStyle w:val="a4"/>
+        <w:pStyle w:val="a5"/>
         <w:ind w:left="1170"/>
         <w:rPr>
           <w:rFonts w:asciiTheme="minorEastAsia" w:hAnsiTheme="minorEastAsia"/>
@@ -331,7 +496,7 @@
     </w:p>
     <w:p>
       <w:pPr>
-        <w:pStyle w:val="a4"/>
+        <w:pStyle w:val="a5"/>
         <w:ind w:left="1170"/>
         <w:rPr>
           <w:rFonts w:asciiTheme="minorEastAsia" w:hAnsiTheme="minorEastAsia"/>
@@ -358,7 +523,7 @@
     </w:p>
     <w:p>
       <w:pPr>
-        <w:pStyle w:val="a4"/>
+        <w:pStyle w:val="a5"/>
         <w:ind w:left="1170"/>
         <w:rPr>
           <w:rFonts w:asciiTheme="minorEastAsia" w:hAnsiTheme="minorEastAsia"/>
@@ -409,7 +574,7 @@
     </w:p>
     <w:p>
       <w:pPr>
-        <w:pStyle w:val="a4"/>
+        <w:pStyle w:val="a5"/>
         <w:ind w:left="1170"/>
         <w:rPr>
           <w:rFonts w:asciiTheme="minorEastAsia" w:hAnsiTheme="minorEastAsia"/>
@@ -420,7 +585,7 @@
     </w:p>
     <w:p>
       <w:pPr>
-        <w:pStyle w:val="a4"/>
+        <w:pStyle w:val="a5"/>
         <w:ind w:left="1170"/>
         <w:rPr>
           <w:rFonts w:asciiTheme="minorEastAsia" w:hAnsiTheme="minorEastAsia"/>
@@ -471,7 +636,7 @@
     </w:p>
     <w:p>
       <w:pPr>
-        <w:pStyle w:val="a4"/>
+        <w:pStyle w:val="a5"/>
         <w:ind w:left="1170"/>
         <w:rPr>
           <w:rFonts w:asciiTheme="minorEastAsia" w:hAnsiTheme="minorEastAsia"/>
@@ -617,7 +782,7 @@
     </w:p>
     <w:p>
       <w:pPr>
-        <w:pStyle w:val="a4"/>
+        <w:pStyle w:val="a5"/>
         <w:ind w:left="1170" w:firstLine="220"/>
         <w:rPr>
           <w:rFonts w:asciiTheme="minorEastAsia" w:hAnsiTheme="minorEastAsia"/>
@@ -629,6 +794,7 @@
         <w:rPr>
           <w:noProof/>
         </w:rPr>
+        <w:lastRenderedPageBreak/>
         <w:drawing>
           <wp:inline distT="0" distB="0" distL="0" distR="0" wp14:anchorId="6253362D" wp14:editId="2D524DF1">
             <wp:extent cx="2123810" cy="1047619"/>
@@ -668,7 +834,7 @@
     </w:p>
     <w:p>
       <w:pPr>
-        <w:pStyle w:val="a4"/>
+        <w:pStyle w:val="a5"/>
         <w:ind w:leftChars="632" w:left="1390"/>
         <w:rPr>
           <w:rFonts w:asciiTheme="minorEastAsia" w:hAnsiTheme="minorEastAsia"/>
@@ -703,7 +869,7 @@
     </w:p>
     <w:p>
       <w:pPr>
-        <w:pStyle w:val="a4"/>
+        <w:pStyle w:val="a5"/>
         <w:ind w:leftChars="632" w:left="1390"/>
         <w:rPr>
           <w:rFonts w:asciiTheme="minorEastAsia" w:hAnsiTheme="minorEastAsia"/>
@@ -717,7 +883,6 @@
           <w:sz w:val="24"/>
           <w:szCs w:val="24"/>
         </w:rPr>
-        <w:lastRenderedPageBreak/>
         <w:tab/>
       </w:r>
       <w:r>
@@ -825,7 +990,7 @@
     </w:p>
     <w:p>
       <w:pPr>
-        <w:pStyle w:val="a4"/>
+        <w:pStyle w:val="a5"/>
         <w:ind w:leftChars="632" w:left="1390"/>
         <w:rPr>
           <w:rFonts w:asciiTheme="minorEastAsia" w:hAnsiTheme="minorEastAsia"/>
@@ -928,7 +1093,7 @@
     </w:p>
     <w:p>
       <w:pPr>
-        <w:pStyle w:val="a4"/>
+        <w:pStyle w:val="a5"/>
         <w:ind w:leftChars="632" w:left="1390"/>
         <w:rPr>
           <w:rFonts w:asciiTheme="minorEastAsia" w:hAnsiTheme="minorEastAsia"/>
@@ -996,7 +1161,7 @@
     </w:p>
     <w:p>
       <w:pPr>
-        <w:pStyle w:val="a4"/>
+        <w:pStyle w:val="a5"/>
         <w:ind w:leftChars="632" w:left="1390"/>
         <w:rPr>
           <w:rFonts w:asciiTheme="minorEastAsia" w:hAnsiTheme="minorEastAsia"/>
@@ -1064,7 +1229,7 @@
     </w:p>
     <w:p>
       <w:pPr>
-        <w:pStyle w:val="a4"/>
+        <w:pStyle w:val="a5"/>
         <w:ind w:leftChars="632" w:left="1390"/>
         <w:rPr>
           <w:rFonts w:asciiTheme="minorEastAsia" w:hAnsiTheme="minorEastAsia"/>
@@ -1141,7 +1306,7 @@
     </w:p>
     <w:p>
       <w:pPr>
-        <w:pStyle w:val="a4"/>
+        <w:pStyle w:val="a5"/>
         <w:ind w:leftChars="632" w:left="1390"/>
         <w:rPr>
           <w:rFonts w:asciiTheme="minorEastAsia" w:hAnsiTheme="minorEastAsia"/>
@@ -1233,7 +1398,7 @@
     </w:p>
     <w:p>
       <w:pPr>
-        <w:pStyle w:val="a4"/>
+        <w:pStyle w:val="a5"/>
         <w:ind w:leftChars="632" w:left="1390"/>
         <w:rPr>
           <w:rFonts w:asciiTheme="minorEastAsia" w:hAnsiTheme="minorEastAsia"/>
@@ -1296,7 +1461,7 @@
     </w:p>
     <w:p>
       <w:pPr>
-        <w:pStyle w:val="a4"/>
+        <w:pStyle w:val="a5"/>
         <w:ind w:leftChars="632" w:left="1390"/>
         <w:rPr>
           <w:rFonts w:asciiTheme="minorEastAsia" w:hAnsiTheme="minorEastAsia"/>
@@ -1309,7 +1474,7 @@
     </w:p>
     <w:p>
       <w:pPr>
-        <w:pStyle w:val="a4"/>
+        <w:pStyle w:val="a5"/>
         <w:ind w:left="1170"/>
         <w:rPr>
           <w:rFonts w:asciiTheme="minorEastAsia" w:hAnsiTheme="minorEastAsia"/>
@@ -1368,7 +1533,7 @@
     </w:p>
     <w:p>
       <w:pPr>
-        <w:pStyle w:val="a4"/>
+        <w:pStyle w:val="a5"/>
         <w:ind w:left="1170"/>
         <w:rPr>
           <w:rFonts w:asciiTheme="minorEastAsia" w:hAnsiTheme="minorEastAsia"/>
@@ -1446,7 +1611,7 @@
     </w:p>
     <w:p>
       <w:pPr>
-        <w:pStyle w:val="a4"/>
+        <w:pStyle w:val="a5"/>
         <w:ind w:left="1170"/>
         <w:rPr>
           <w:rFonts w:asciiTheme="minorEastAsia" w:hAnsiTheme="minorEastAsia"/>
@@ -1458,6 +1623,7 @@
         <w:rPr>
           <w:noProof/>
         </w:rPr>
+        <w:lastRenderedPageBreak/>
         <w:drawing>
           <wp:inline distT="0" distB="0" distL="0" distR="0" wp14:anchorId="5A426416" wp14:editId="40067AE1">
             <wp:extent cx="5486400" cy="5346700"/>
@@ -1497,7 +1663,7 @@
     </w:p>
     <w:p>
       <w:pPr>
-        <w:pStyle w:val="a4"/>
+        <w:pStyle w:val="a5"/>
         <w:ind w:left="1170"/>
         <w:rPr>
           <w:rFonts w:asciiTheme="minorEastAsia" w:hAnsiTheme="minorEastAsia"/>
@@ -1564,7 +1730,7 @@
     </w:p>
     <w:p>
       <w:pPr>
-        <w:pStyle w:val="a4"/>
+        <w:pStyle w:val="a5"/>
         <w:ind w:left="1170"/>
         <w:rPr>
           <w:rFonts w:asciiTheme="minorEastAsia" w:hAnsiTheme="minorEastAsia"/>
@@ -1575,7 +1741,7 @@
     </w:p>
     <w:p>
       <w:pPr>
-        <w:pStyle w:val="a4"/>
+        <w:pStyle w:val="a5"/>
         <w:ind w:left="1170"/>
         <w:rPr>
           <w:rFonts w:asciiTheme="minorEastAsia" w:hAnsiTheme="minorEastAsia"/>
@@ -1626,7 +1792,7 @@
     </w:p>
     <w:p>
       <w:pPr>
-        <w:pStyle w:val="a4"/>
+        <w:pStyle w:val="a5"/>
         <w:ind w:left="1170"/>
         <w:rPr>
           <w:rFonts w:asciiTheme="minorEastAsia" w:hAnsiTheme="minorEastAsia"/>
@@ -1780,7 +1946,7 @@
     </w:p>
     <w:p>
       <w:pPr>
-        <w:pStyle w:val="a4"/>
+        <w:pStyle w:val="a5"/>
         <w:ind w:left="1170"/>
         <w:rPr>
           <w:rFonts w:asciiTheme="minorEastAsia" w:hAnsiTheme="minorEastAsia"/>
@@ -1792,6 +1958,7 @@
         <w:rPr>
           <w:noProof/>
         </w:rPr>
+        <w:lastRenderedPageBreak/>
         <w:drawing>
           <wp:inline distT="0" distB="0" distL="0" distR="0" wp14:anchorId="3A37679A" wp14:editId="7A8E3FE8">
             <wp:extent cx="2552381" cy="1923810"/>
@@ -1831,7 +1998,7 @@
     </w:p>
     <w:p>
       <w:pPr>
-        <w:pStyle w:val="a4"/>
+        <w:pStyle w:val="a5"/>
         <w:ind w:left="1170"/>
         <w:rPr>
           <w:rFonts w:asciiTheme="minorEastAsia" w:hAnsiTheme="minorEastAsia"/>
@@ -1925,7 +2092,7 @@
     </w:p>
     <w:p>
       <w:pPr>
-        <w:pStyle w:val="a4"/>
+        <w:pStyle w:val="a5"/>
         <w:ind w:left="1170"/>
         <w:rPr>
           <w:rFonts w:asciiTheme="minorEastAsia" w:hAnsiTheme="minorEastAsia"/>
@@ -2027,7 +2194,7 @@
     </w:p>
     <w:p>
       <w:pPr>
-        <w:pStyle w:val="a4"/>
+        <w:pStyle w:val="a5"/>
         <w:ind w:left="1170"/>
         <w:rPr>
           <w:rFonts w:asciiTheme="minorEastAsia" w:hAnsiTheme="minorEastAsia"/>
@@ -2078,7 +2245,7 @@
     </w:p>
     <w:p>
       <w:pPr>
-        <w:pStyle w:val="a4"/>
+        <w:pStyle w:val="a5"/>
         <w:ind w:left="1170"/>
         <w:rPr>
           <w:rFonts w:asciiTheme="minorEastAsia" w:hAnsiTheme="minorEastAsia"/>
@@ -2165,7 +2332,7 @@
     </w:p>
     <w:p>
       <w:pPr>
-        <w:pStyle w:val="a4"/>
+        <w:pStyle w:val="a5"/>
         <w:ind w:left="1170"/>
         <w:rPr>
           <w:rFonts w:asciiTheme="minorEastAsia" w:hAnsiTheme="minorEastAsia"/>
@@ -2245,7 +2412,7 @@
     </w:p>
     <w:p>
       <w:pPr>
-        <w:pStyle w:val="a4"/>
+        <w:pStyle w:val="a5"/>
         <w:ind w:left="1170"/>
         <w:rPr>
           <w:rFonts w:asciiTheme="minorEastAsia" w:hAnsiTheme="minorEastAsia"/>
@@ -2318,7 +2485,7 @@
     </w:p>
     <w:p>
       <w:pPr>
-        <w:pStyle w:val="a4"/>
+        <w:pStyle w:val="a5"/>
         <w:ind w:left="1170"/>
         <w:rPr>
           <w:rFonts w:asciiTheme="minorEastAsia" w:hAnsiTheme="minorEastAsia"/>
@@ -2371,7 +2538,7 @@
     </w:p>
     <w:p>
       <w:pPr>
-        <w:pStyle w:val="a4"/>
+        <w:pStyle w:val="a5"/>
         <w:ind w:left="1170"/>
         <w:rPr>
           <w:rFonts w:asciiTheme="minorEastAsia" w:hAnsiTheme="minorEastAsia"/>
@@ -2382,7 +2549,7 @@
     </w:p>
     <w:p>
       <w:pPr>
-        <w:pStyle w:val="a4"/>
+        <w:pStyle w:val="a5"/>
         <w:ind w:left="1170"/>
         <w:rPr>
           <w:rFonts w:asciiTheme="minorEastAsia" w:hAnsiTheme="minorEastAsia"/>
@@ -2455,7 +2622,7 @@
       <w:hyperlink w:anchor="Instruction" w:history="1">
         <w:r>
           <w:rPr>
-            <w:rStyle w:val="a5"/>
+            <w:rStyle w:val="a6"/>
             <w:rFonts w:asciiTheme="minorEastAsia" w:hAnsiTheme="minorEastAsia" w:hint="eastAsia"/>
             <w:b/>
             <w:sz w:val="32"/>
@@ -2467,7 +2634,7 @@
     </w:p>
     <w:p>
       <w:pPr>
-        <w:pStyle w:val="a4"/>
+        <w:pStyle w:val="a5"/>
         <w:ind w:left="1170"/>
         <w:rPr>
           <w:rFonts w:asciiTheme="minorEastAsia" w:hAnsiTheme="minorEastAsia"/>
@@ -2478,7 +2645,7 @@
     </w:p>
     <w:p>
       <w:pPr>
-        <w:pStyle w:val="a4"/>
+        <w:pStyle w:val="a5"/>
         <w:numPr>
           <w:ilvl w:val="0"/>
           <w:numId w:val="1"/>
@@ -2502,7 +2669,7 @@
     </w:p>
     <w:p>
       <w:pPr>
-        <w:pStyle w:val="a4"/>
+        <w:pStyle w:val="a5"/>
         <w:ind w:left="1170"/>
         <w:rPr>
           <w:rFonts w:asciiTheme="minorEastAsia" w:hAnsiTheme="minorEastAsia"/>
@@ -2513,7 +2680,7 @@
     </w:p>
     <w:p>
       <w:pPr>
-        <w:pStyle w:val="a4"/>
+        <w:pStyle w:val="a5"/>
         <w:ind w:left="1170"/>
         <w:rPr>
           <w:rFonts w:asciiTheme="minorEastAsia" w:hAnsiTheme="minorEastAsia"/>
@@ -2524,7 +2691,7 @@
     </w:p>
     <w:p>
       <w:pPr>
-        <w:pStyle w:val="a4"/>
+        <w:pStyle w:val="a5"/>
         <w:numPr>
           <w:ilvl w:val="0"/>
           <w:numId w:val="1"/>
@@ -2542,14 +2709,21 @@
           <w:sz w:val="32"/>
           <w:szCs w:val="32"/>
         </w:rPr>
-        <w:lastRenderedPageBreak/>
-        <w:t>QX_Frame.Base</w:t>
+        <w:t>QX_Frame.</w:t>
+      </w:r>
+      <w:r>
+        <w:rPr>
+          <w:rFonts w:asciiTheme="minorEastAsia" w:hAnsiTheme="minorEastAsia"/>
+          <w:sz w:val="32"/>
+          <w:szCs w:val="32"/>
+        </w:rPr>
+        <w:t>ConsoleApp</w:t>
       </w:r>
       <w:proofErr w:type="spellEnd"/>
     </w:p>
     <w:p>
       <w:pPr>
-        <w:pStyle w:val="a4"/>
+        <w:pStyle w:val="a5"/>
         <w:ind w:left="1170"/>
         <w:rPr>
           <w:rFonts w:asciiTheme="minorEastAsia" w:hAnsiTheme="minorEastAsia"/>
@@ -2560,7 +2734,7 @@
     </w:p>
     <w:p>
       <w:pPr>
-        <w:pStyle w:val="a4"/>
+        <w:pStyle w:val="a5"/>
         <w:ind w:left="1170"/>
         <w:rPr>
           <w:rFonts w:asciiTheme="minorEastAsia" w:hAnsiTheme="minorEastAsia"/>
@@ -2571,7 +2745,7 @@
     </w:p>
     <w:p>
       <w:pPr>
-        <w:pStyle w:val="a4"/>
+        <w:pStyle w:val="a5"/>
         <w:numPr>
           <w:ilvl w:val="0"/>
           <w:numId w:val="1"/>
@@ -2589,23 +2763,31 @@
           <w:sz w:val="32"/>
           <w:szCs w:val="32"/>
         </w:rPr>
-        <w:t>QX_Frame.BLL.Interface</w:t>
+        <w:t>QX_Frame.</w:t>
+      </w:r>
+      <w:r>
+        <w:rPr>
+          <w:rFonts w:asciiTheme="minorEastAsia" w:hAnsiTheme="minorEastAsia"/>
+          <w:sz w:val="32"/>
+          <w:szCs w:val="32"/>
+        </w:rPr>
+        <w:t>Data</w:t>
       </w:r>
       <w:proofErr w:type="spellEnd"/>
     </w:p>
     <w:p>
       <w:pPr>
-        <w:pStyle w:val="a4"/>
-        <w:rPr>
-          <w:rFonts w:asciiTheme="minorEastAsia" w:hAnsiTheme="minorEastAsia"/>
-          <w:sz w:val="32"/>
-          <w:szCs w:val="32"/>
-        </w:rPr>
-      </w:pPr>
-    </w:p>
-    <w:p>
-      <w:pPr>
-        <w:pStyle w:val="a4"/>
+        <w:pStyle w:val="a5"/>
+        <w:rPr>
+          <w:rFonts w:asciiTheme="minorEastAsia" w:hAnsiTheme="minorEastAsia"/>
+          <w:sz w:val="32"/>
+          <w:szCs w:val="32"/>
+        </w:rPr>
+      </w:pPr>
+    </w:p>
+    <w:p>
+      <w:pPr>
+        <w:pStyle w:val="a5"/>
         <w:ind w:left="1170"/>
         <w:rPr>
           <w:rFonts w:asciiTheme="minorEastAsia" w:hAnsiTheme="minorEastAsia"/>
@@ -2616,7 +2798,7 @@
     </w:p>
     <w:p>
       <w:pPr>
-        <w:pStyle w:val="a4"/>
+        <w:pStyle w:val="a5"/>
         <w:numPr>
           <w:ilvl w:val="0"/>
           <w:numId w:val="1"/>
@@ -2634,13 +2816,31 @@
           <w:sz w:val="32"/>
           <w:szCs w:val="32"/>
         </w:rPr>
-        <w:t>QX_Frame.BLL.Service</w:t>
+        <w:t>QX_</w:t>
+      </w:r>
+      <w:proofErr w:type="gramStart"/>
+      <w:r>
+        <w:rPr>
+          <w:rFonts w:asciiTheme="minorEastAsia" w:hAnsiTheme="minorEastAsia"/>
+          <w:sz w:val="32"/>
+          <w:szCs w:val="32"/>
+        </w:rPr>
+        <w:t>Frame.</w:t>
+      </w:r>
+      <w:r>
+        <w:rPr>
+          <w:rFonts w:asciiTheme="minorEastAsia" w:hAnsiTheme="minorEastAsia"/>
+          <w:sz w:val="32"/>
+          <w:szCs w:val="32"/>
+        </w:rPr>
+        <w:t>Data.Contract</w:t>
       </w:r>
       <w:proofErr w:type="spellEnd"/>
-    </w:p>
-    <w:p>
-      <w:pPr>
-        <w:pStyle w:val="a4"/>
+      <w:proofErr w:type="gramEnd"/>
+    </w:p>
+    <w:p>
+      <w:pPr>
+        <w:pStyle w:val="a5"/>
         <w:ind w:left="1170"/>
         <w:rPr>
           <w:rFonts w:asciiTheme="minorEastAsia" w:hAnsiTheme="minorEastAsia"/>
@@ -2651,7 +2851,7 @@
     </w:p>
     <w:p>
       <w:pPr>
-        <w:pStyle w:val="a4"/>
+        <w:pStyle w:val="a5"/>
         <w:ind w:left="1170"/>
         <w:rPr>
           <w:rFonts w:asciiTheme="minorEastAsia" w:hAnsiTheme="minorEastAsia"/>
@@ -2662,7 +2862,7 @@
     </w:p>
     <w:p>
       <w:pPr>
-        <w:pStyle w:val="a4"/>
+        <w:pStyle w:val="a5"/>
         <w:numPr>
           <w:ilvl w:val="0"/>
           <w:numId w:val="1"/>
@@ -2680,23 +2880,42 @@
           <w:sz w:val="32"/>
           <w:szCs w:val="32"/>
         </w:rPr>
-        <w:t>QX_Frame.DAL.Interface</w:t>
+        <w:lastRenderedPageBreak/>
+        <w:t>QX_</w:t>
+      </w:r>
+      <w:proofErr w:type="gramStart"/>
+      <w:r>
+        <w:rPr>
+          <w:rFonts w:asciiTheme="minorEastAsia" w:hAnsiTheme="minorEastAsia"/>
+          <w:sz w:val="32"/>
+          <w:szCs w:val="32"/>
+        </w:rPr>
+        <w:t>Frame.</w:t>
+      </w:r>
+      <w:r>
+        <w:rPr>
+          <w:rFonts w:asciiTheme="minorEastAsia" w:hAnsiTheme="minorEastAsia"/>
+          <w:sz w:val="32"/>
+          <w:szCs w:val="32"/>
+        </w:rPr>
+        <w:t>Data.Service</w:t>
       </w:r>
       <w:proofErr w:type="spellEnd"/>
-    </w:p>
-    <w:p>
-      <w:pPr>
-        <w:pStyle w:val="a4"/>
-        <w:rPr>
-          <w:rFonts w:asciiTheme="minorEastAsia" w:hAnsiTheme="minorEastAsia"/>
-          <w:sz w:val="32"/>
-          <w:szCs w:val="32"/>
-        </w:rPr>
-      </w:pPr>
-    </w:p>
-    <w:p>
-      <w:pPr>
-        <w:pStyle w:val="a4"/>
+      <w:proofErr w:type="gramEnd"/>
+    </w:p>
+    <w:p>
+      <w:pPr>
+        <w:pStyle w:val="a5"/>
+        <w:rPr>
+          <w:rFonts w:asciiTheme="minorEastAsia" w:hAnsiTheme="minorEastAsia"/>
+          <w:sz w:val="32"/>
+          <w:szCs w:val="32"/>
+        </w:rPr>
+      </w:pPr>
+    </w:p>
+    <w:p>
+      <w:pPr>
+        <w:pStyle w:val="a5"/>
         <w:ind w:left="1170"/>
         <w:rPr>
           <w:rFonts w:asciiTheme="minorEastAsia" w:hAnsiTheme="minorEastAsia"/>
@@ -2707,13 +2926,13 @@
     </w:p>
     <w:p>
       <w:pPr>
-        <w:pStyle w:val="a4"/>
+        <w:pStyle w:val="a5"/>
         <w:numPr>
           <w:ilvl w:val="0"/>
           <w:numId w:val="1"/>
         </w:numPr>
         <w:rPr>
-          <w:rFonts w:asciiTheme="minorEastAsia" w:hAnsiTheme="minorEastAsia"/>
+          <w:rFonts w:asciiTheme="minorEastAsia" w:hAnsiTheme="minorEastAsia" w:hint="eastAsia"/>
           <w:sz w:val="32"/>
           <w:szCs w:val="32"/>
         </w:rPr>
@@ -2725,13 +2944,23 @@
           <w:sz w:val="32"/>
           <w:szCs w:val="32"/>
         </w:rPr>
-        <w:t>QX_Frame.DAL.Service</w:t>
-      </w:r>
+        <w:t>QX_Frame.</w:t>
+      </w:r>
+      <w:r>
+        <w:rPr>
+          <w:rFonts w:asciiTheme="minorEastAsia" w:hAnsiTheme="minorEastAsia"/>
+          <w:sz w:val="32"/>
+          <w:szCs w:val="32"/>
+        </w:rPr>
+        <w:t>WebAPI.Test</w:t>
+      </w:r>
+      <w:bookmarkStart w:id="1" w:name="_GoBack"/>
+      <w:bookmarkEnd w:id="1"/>
       <w:proofErr w:type="spellEnd"/>
     </w:p>
     <w:p>
       <w:pPr>
-        <w:pStyle w:val="a4"/>
+        <w:pStyle w:val="a5"/>
         <w:ind w:left="1170"/>
         <w:rPr>
           <w:rFonts w:asciiTheme="minorEastAsia" w:hAnsiTheme="minorEastAsia"/>
@@ -2742,237 +2971,46 @@
     </w:p>
     <w:p>
       <w:pPr>
-        <w:pStyle w:val="a4"/>
-        <w:ind w:left="1170"/>
-        <w:rPr>
-          <w:rFonts w:asciiTheme="minorEastAsia" w:hAnsiTheme="minorEastAsia"/>
-          <w:sz w:val="32"/>
-          <w:szCs w:val="32"/>
-        </w:rPr>
-      </w:pPr>
-    </w:p>
-    <w:p>
-      <w:pPr>
-        <w:pStyle w:val="a4"/>
+        <w:pStyle w:val="a5"/>
         <w:numPr>
           <w:ilvl w:val="0"/>
           <w:numId w:val="1"/>
         </w:numPr>
         <w:rPr>
           <w:rFonts w:asciiTheme="minorEastAsia" w:hAnsiTheme="minorEastAsia"/>
-          <w:sz w:val="32"/>
-          <w:szCs w:val="32"/>
-        </w:rPr>
-      </w:pPr>
-      <w:proofErr w:type="spellStart"/>
-      <w:r>
-        <w:rPr>
-          <w:rFonts w:asciiTheme="minorEastAsia" w:hAnsiTheme="minorEastAsia"/>
-          <w:sz w:val="32"/>
-          <w:szCs w:val="32"/>
-        </w:rPr>
-        <w:t>QX_Frame.Model</w:t>
-      </w:r>
-      <w:proofErr w:type="spellEnd"/>
-    </w:p>
-    <w:p>
-      <w:pPr>
-        <w:pStyle w:val="a4"/>
-        <w:rPr>
-          <w:rFonts w:asciiTheme="minorEastAsia" w:hAnsiTheme="minorEastAsia"/>
-          <w:sz w:val="32"/>
-          <w:szCs w:val="32"/>
-        </w:rPr>
-      </w:pPr>
-    </w:p>
-    <w:p>
-      <w:pPr>
-        <w:pStyle w:val="a4"/>
+          <w:b/>
+          <w:color w:val="FF0000"/>
+          <w:sz w:val="32"/>
+          <w:szCs w:val="32"/>
+        </w:rPr>
+      </w:pPr>
+      <w:bookmarkStart w:id="2" w:name="Instruction"/>
+      <w:commentRangeStart w:id="3"/>
+      <w:r>
+        <w:rPr>
+          <w:rFonts w:asciiTheme="minorEastAsia" w:hAnsiTheme="minorEastAsia" w:hint="eastAsia"/>
+          <w:b/>
+          <w:color w:val="FF0000"/>
+          <w:sz w:val="32"/>
+          <w:szCs w:val="32"/>
+        </w:rPr>
+        <w:t>Instruction</w:t>
+      </w:r>
+      <w:commentRangeEnd w:id="3"/>
+      <w:r>
+        <w:rPr>
+          <w:rStyle w:val="a8"/>
+        </w:rPr>
+        <w:commentReference w:id="3"/>
+      </w:r>
+    </w:p>
+    <w:bookmarkEnd w:id="2"/>
+    <w:p>
+      <w:pPr>
+        <w:pStyle w:val="a5"/>
         <w:ind w:left="1170"/>
         <w:rPr>
           <w:rFonts w:asciiTheme="minorEastAsia" w:hAnsiTheme="minorEastAsia"/>
-          <w:sz w:val="32"/>
-          <w:szCs w:val="32"/>
-        </w:rPr>
-      </w:pPr>
-    </w:p>
-    <w:p>
-      <w:pPr>
-        <w:pStyle w:val="a4"/>
-        <w:numPr>
-          <w:ilvl w:val="0"/>
-          <w:numId w:val="1"/>
-        </w:numPr>
-        <w:rPr>
-          <w:rFonts w:asciiTheme="minorEastAsia" w:hAnsiTheme="minorEastAsia"/>
-          <w:sz w:val="32"/>
-          <w:szCs w:val="32"/>
-        </w:rPr>
-      </w:pPr>
-      <w:proofErr w:type="spellStart"/>
-      <w:r>
-        <w:rPr>
-          <w:rFonts w:asciiTheme="minorEastAsia" w:hAnsiTheme="minorEastAsia"/>
-          <w:sz w:val="32"/>
-          <w:szCs w:val="32"/>
-        </w:rPr>
-        <w:t>QX_Frame.Test.ConsoleApp</w:t>
-      </w:r>
-      <w:proofErr w:type="spellEnd"/>
-    </w:p>
-    <w:p>
-      <w:pPr>
-        <w:pStyle w:val="a4"/>
-        <w:ind w:left="1170"/>
-        <w:rPr>
-          <w:rFonts w:asciiTheme="minorEastAsia" w:hAnsiTheme="minorEastAsia"/>
-          <w:sz w:val="32"/>
-          <w:szCs w:val="32"/>
-        </w:rPr>
-      </w:pPr>
-    </w:p>
-    <w:p>
-      <w:pPr>
-        <w:pStyle w:val="a4"/>
-        <w:ind w:left="1170"/>
-        <w:rPr>
-          <w:rFonts w:asciiTheme="minorEastAsia" w:hAnsiTheme="minorEastAsia"/>
-          <w:sz w:val="32"/>
-          <w:szCs w:val="32"/>
-        </w:rPr>
-      </w:pPr>
-    </w:p>
-    <w:p>
-      <w:pPr>
-        <w:pStyle w:val="a4"/>
-        <w:numPr>
-          <w:ilvl w:val="0"/>
-          <w:numId w:val="1"/>
-        </w:numPr>
-        <w:rPr>
-          <w:rFonts w:asciiTheme="minorEastAsia" w:hAnsiTheme="minorEastAsia"/>
-          <w:sz w:val="32"/>
-          <w:szCs w:val="32"/>
-        </w:rPr>
-      </w:pPr>
-      <w:proofErr w:type="spellStart"/>
-      <w:r>
-        <w:rPr>
-          <w:rFonts w:asciiTheme="minorEastAsia" w:hAnsiTheme="minorEastAsia"/>
-          <w:sz w:val="32"/>
-          <w:szCs w:val="32"/>
-        </w:rPr>
-        <w:t>QX_Frame.Wcf.Service</w:t>
-      </w:r>
-      <w:proofErr w:type="spellEnd"/>
-    </w:p>
-    <w:p>
-      <w:pPr>
-        <w:pStyle w:val="a4"/>
-        <w:rPr>
-          <w:rFonts w:asciiTheme="minorEastAsia" w:hAnsiTheme="minorEastAsia"/>
-          <w:sz w:val="32"/>
-          <w:szCs w:val="32"/>
-        </w:rPr>
-      </w:pPr>
-    </w:p>
-    <w:p>
-      <w:pPr>
-        <w:pStyle w:val="a4"/>
-        <w:ind w:left="1170"/>
-        <w:rPr>
-          <w:rFonts w:asciiTheme="minorEastAsia" w:hAnsiTheme="minorEastAsia"/>
-          <w:sz w:val="32"/>
-          <w:szCs w:val="32"/>
-        </w:rPr>
-      </w:pPr>
-    </w:p>
-    <w:p>
-      <w:pPr>
-        <w:pStyle w:val="a4"/>
-        <w:numPr>
-          <w:ilvl w:val="0"/>
-          <w:numId w:val="1"/>
-        </w:numPr>
-        <w:rPr>
-          <w:rFonts w:asciiTheme="minorEastAsia" w:hAnsiTheme="minorEastAsia"/>
-          <w:sz w:val="32"/>
-          <w:szCs w:val="32"/>
-        </w:rPr>
-      </w:pPr>
-      <w:r>
-        <w:rPr>
-          <w:rFonts w:asciiTheme="minorEastAsia" w:hAnsiTheme="minorEastAsia"/>
-          <w:sz w:val="32"/>
-          <w:szCs w:val="32"/>
-        </w:rPr>
-        <w:t>QX_Frame.Helper_DG_FrameWork_4_6</w:t>
-      </w:r>
-    </w:p>
-    <w:p>
-      <w:pPr>
-        <w:pStyle w:val="a4"/>
-        <w:ind w:left="1170"/>
-        <w:rPr>
-          <w:rFonts w:asciiTheme="minorEastAsia" w:hAnsiTheme="minorEastAsia"/>
-          <w:sz w:val="32"/>
-          <w:szCs w:val="32"/>
-        </w:rPr>
-      </w:pPr>
-    </w:p>
-    <w:p>
-      <w:pPr>
-        <w:pStyle w:val="a4"/>
-        <w:ind w:left="1170"/>
-        <w:rPr>
-          <w:rFonts w:asciiTheme="minorEastAsia" w:hAnsiTheme="minorEastAsia"/>
-          <w:sz w:val="32"/>
-          <w:szCs w:val="32"/>
-        </w:rPr>
-      </w:pPr>
-    </w:p>
-    <w:p>
-      <w:pPr>
-        <w:pStyle w:val="a4"/>
-        <w:numPr>
-          <w:ilvl w:val="0"/>
-          <w:numId w:val="1"/>
-        </w:numPr>
-        <w:rPr>
-          <w:rFonts w:asciiTheme="minorEastAsia" w:hAnsiTheme="minorEastAsia"/>
-          <w:b/>
-          <w:color w:val="FF0000"/>
-          <w:sz w:val="32"/>
-          <w:szCs w:val="32"/>
-        </w:rPr>
-      </w:pPr>
-      <w:bookmarkStart w:id="1" w:name="Instruction"/>
-      <w:commentRangeStart w:id="2"/>
-      <w:r>
-        <w:rPr>
-          <w:rFonts w:asciiTheme="minorEastAsia" w:hAnsiTheme="minorEastAsia" w:hint="eastAsia"/>
-          <w:b/>
-          <w:color w:val="FF0000"/>
-          <w:sz w:val="32"/>
-          <w:szCs w:val="32"/>
-        </w:rPr>
-        <w:t>Instruction</w:t>
-      </w:r>
-      <w:commentRangeEnd w:id="2"/>
-      <w:r>
-        <w:rPr>
-          <w:rStyle w:val="a7"/>
-        </w:rPr>
-        <w:commentReference w:id="2"/>
-      </w:r>
-    </w:p>
-    <w:bookmarkEnd w:id="1"/>
-    <w:p>
-      <w:pPr>
-        <w:pStyle w:val="a4"/>
-        <w:ind w:left="1170"/>
-        <w:rPr>
-          <w:rFonts w:asciiTheme="minorEastAsia" w:hAnsiTheme="minorEastAsia"/>
           <w:sz w:val="24"/>
           <w:szCs w:val="24"/>
         </w:rPr>
@@ -2981,7 +3019,6 @@
         <w:rPr>
           <w:noProof/>
         </w:rPr>
-        <w:lastRenderedPageBreak/>
         <w:drawing>
           <wp:inline distT="0" distB="0" distL="0" distR="0" wp14:anchorId="0B392706" wp14:editId="2A9AC15C">
             <wp:extent cx="4057143" cy="4542857"/>
@@ -3021,10 +3058,10 @@
     </w:p>
     <w:p>
       <w:pPr>
-        <w:pStyle w:val="a4"/>
+        <w:pStyle w:val="a5"/>
         <w:ind w:left="1170"/>
         <w:rPr>
-          <w:rFonts w:asciiTheme="minorEastAsia" w:hAnsiTheme="minorEastAsia" w:hint="eastAsia"/>
+          <w:rFonts w:asciiTheme="minorEastAsia" w:hAnsiTheme="minorEastAsia"/>
           <w:b/>
           <w:color w:val="FF0000"/>
           <w:sz w:val="24"/>
@@ -3274,7 +3311,7 @@
       <w:hyperlink r:id="rId17" w:history="1">
         <w:r>
           <w:rPr>
-            <w:rStyle w:val="a5"/>
+            <w:rStyle w:val="a6"/>
             <w:rFonts w:asciiTheme="minorEastAsia" w:hAnsiTheme="minorEastAsia"/>
             <w:b/>
             <w:sz w:val="24"/>
@@ -3283,12 +3320,10 @@
           <w:t>http://blog.csdn.net/bodybo/article/details/38976549/</w:t>
         </w:r>
       </w:hyperlink>
-      <w:bookmarkStart w:id="3" w:name="_GoBack"/>
-      <w:bookmarkEnd w:id="3"/>
-    </w:p>
-    <w:p>
-      <w:pPr>
-        <w:pStyle w:val="a4"/>
+    </w:p>
+    <w:p>
+      <w:pPr>
+        <w:pStyle w:val="a5"/>
         <w:ind w:left="1170"/>
         <w:rPr>
           <w:rFonts w:asciiTheme="minorEastAsia" w:hAnsiTheme="minorEastAsia"/>
@@ -3321,7 +3356,7 @@
     </w:p>
     <w:p>
       <w:pPr>
-        <w:pStyle w:val="a4"/>
+        <w:pStyle w:val="a5"/>
         <w:ind w:left="1170"/>
         <w:rPr>
           <w:rFonts w:asciiTheme="minorEastAsia" w:hAnsiTheme="minorEastAsia"/>
@@ -3354,7 +3389,7 @@
     </w:p>
     <w:p>
       <w:pPr>
-        <w:pStyle w:val="a4"/>
+        <w:pStyle w:val="a5"/>
         <w:ind w:left="1170"/>
         <w:rPr>
           <w:rFonts w:asciiTheme="minorEastAsia" w:hAnsiTheme="minorEastAsia"/>
@@ -3408,7 +3443,7 @@
     </w:p>
     <w:p>
       <w:pPr>
-        <w:pStyle w:val="a4"/>
+        <w:pStyle w:val="a5"/>
         <w:ind w:left="1170"/>
         <w:rPr>
           <w:rFonts w:asciiTheme="minorEastAsia" w:hAnsiTheme="minorEastAsia"/>
@@ -3481,7 +3516,7 @@
     </w:p>
     <w:p>
       <w:pPr>
-        <w:pStyle w:val="a4"/>
+        <w:pStyle w:val="a5"/>
         <w:ind w:left="1170"/>
         <w:rPr>
           <w:rFonts w:asciiTheme="minorEastAsia" w:hAnsiTheme="minorEastAsia"/>
@@ -3492,7 +3527,7 @@
     </w:p>
     <w:p>
       <w:pPr>
-        <w:pStyle w:val="a4"/>
+        <w:pStyle w:val="a5"/>
         <w:ind w:left="1170"/>
         <w:rPr>
           <w:rFonts w:asciiTheme="minorEastAsia" w:hAnsiTheme="minorEastAsia"/>
@@ -3512,15 +3547,15 @@
 </file>
 
 <file path=word/comments.xml><?xml version="1.0" encoding="utf-8"?>
-<w:comments xmlns:wpc="http://schemas.microsoft.com/office/word/2010/wordprocessingCanvas" xmlns:mc="http://schemas.openxmlformats.org/markup-compatibility/2006" xmlns:o="urn:schemas-microsoft-com:office:office" xmlns:r="http://schemas.openxmlformats.org/officeDocument/2006/relationships" xmlns:m="http://schemas.openxmlformats.org/officeDocument/2006/math" xmlns:v="urn:schemas-microsoft-com:vml" xmlns:wp14="http://schemas.microsoft.com/office/word/2010/wordprocessingDrawing" xmlns:wp="http://schemas.openxmlformats.org/drawingml/2006/wordprocessingDrawing" xmlns:w10="urn:schemas-microsoft-com:office:word" xmlns:w="http://schemas.openxmlformats.org/wordprocessingml/2006/main" xmlns:w14="http://schemas.microsoft.com/office/word/2010/wordml" xmlns:w15="http://schemas.microsoft.com/office/word/2012/wordml" xmlns:wpg="http://schemas.microsoft.com/office/word/2010/wordprocessingGroup" xmlns:wpi="http://schemas.microsoft.com/office/word/2010/wordprocessingInk" xmlns:wne="http://schemas.microsoft.com/office/word/2006/wordml" xmlns:wps="http://schemas.microsoft.com/office/word/2010/wordprocessingShape" mc:Ignorable="w14 w15 wp14">
-  <w:comment w:id="2" w:author="王東" w:date="2016-11-26T09:31:00Z" w:initials="王東">
-    <w:p>
-      <w:pPr>
-        <w:pStyle w:val="a8"/>
-      </w:pPr>
-      <w:r>
-        <w:rPr>
-          <w:rStyle w:val="a7"/>
+<w:comments xmlns:wpc="http://schemas.microsoft.com/office/word/2010/wordprocessingCanvas" xmlns:cx="http://schemas.microsoft.com/office/drawing/2014/chartex" xmlns:mc="http://schemas.openxmlformats.org/markup-compatibility/2006" xmlns:o="urn:schemas-microsoft-com:office:office" xmlns:r="http://schemas.openxmlformats.org/officeDocument/2006/relationships" xmlns:m="http://schemas.openxmlformats.org/officeDocument/2006/math" xmlns:v="urn:schemas-microsoft-com:vml" xmlns:wp14="http://schemas.microsoft.com/office/word/2010/wordprocessingDrawing" xmlns:wp="http://schemas.openxmlformats.org/drawingml/2006/wordprocessingDrawing" xmlns:w10="urn:schemas-microsoft-com:office:word" xmlns:w="http://schemas.openxmlformats.org/wordprocessingml/2006/main" xmlns:w14="http://schemas.microsoft.com/office/word/2010/wordml" xmlns:w15="http://schemas.microsoft.com/office/word/2012/wordml" xmlns:w16se="http://schemas.microsoft.com/office/word/2015/wordml/symex" xmlns:wpg="http://schemas.microsoft.com/office/word/2010/wordprocessingGroup" xmlns:wpi="http://schemas.microsoft.com/office/word/2010/wordprocessingInk" xmlns:wne="http://schemas.microsoft.com/office/word/2006/wordml" xmlns:wps="http://schemas.microsoft.com/office/word/2010/wordprocessingShape" mc:Ignorable="w14 w15 w16se wp14">
+  <w:comment w:id="3" w:author="王東" w:date="2016-11-26T09:31:00Z" w:initials="王東">
+    <w:p>
+      <w:pPr>
+        <w:pStyle w:val="a9"/>
+      </w:pPr>
+      <w:r>
+        <w:rPr>
+          <w:rStyle w:val="a8"/>
         </w:rPr>
         <w:annotationRef/>
       </w:r>
@@ -3536,14 +3571,103 @@
 </file>
 
 <file path=word/commentsExtended.xml><?xml version="1.0" encoding="utf-8"?>
-<w15:commentsEx xmlns:wpc="http://schemas.microsoft.com/office/word/2010/wordprocessingCanvas" xmlns:mc="http://schemas.openxmlformats.org/markup-compatibility/2006" xmlns:o="urn:schemas-microsoft-com:office:office" xmlns:r="http://schemas.openxmlformats.org/officeDocument/2006/relationships" xmlns:m="http://schemas.openxmlformats.org/officeDocument/2006/math" xmlns:v="urn:schemas-microsoft-com:vml" xmlns:wp14="http://schemas.microsoft.com/office/word/2010/wordprocessingDrawing" xmlns:wp="http://schemas.openxmlformats.org/drawingml/2006/wordprocessingDrawing" xmlns:w10="urn:schemas-microsoft-com:office:word" xmlns:w="http://schemas.openxmlformats.org/wordprocessingml/2006/main" xmlns:w14="http://schemas.microsoft.com/office/word/2010/wordml" xmlns:w15="http://schemas.microsoft.com/office/word/2012/wordml" xmlns:wpg="http://schemas.microsoft.com/office/word/2010/wordprocessingGroup" xmlns:wpi="http://schemas.microsoft.com/office/word/2010/wordprocessingInk" xmlns:wne="http://schemas.microsoft.com/office/word/2006/wordml" xmlns:wps="http://schemas.microsoft.com/office/word/2010/wordprocessingShape" mc:Ignorable="w14 w15 wp14">
+<w15:commentsEx xmlns:wpc="http://schemas.microsoft.com/office/word/2010/wordprocessingCanvas" xmlns:cx="http://schemas.microsoft.com/office/drawing/2014/chartex" xmlns:mc="http://schemas.openxmlformats.org/markup-compatibility/2006" xmlns:o="urn:schemas-microsoft-com:office:office" xmlns:r="http://schemas.openxmlformats.org/officeDocument/2006/relationships" xmlns:m="http://schemas.openxmlformats.org/officeDocument/2006/math" xmlns:v="urn:schemas-microsoft-com:vml" xmlns:wp14="http://schemas.microsoft.com/office/word/2010/wordprocessingDrawing" xmlns:wp="http://schemas.openxmlformats.org/drawingml/2006/wordprocessingDrawing" xmlns:w10="urn:schemas-microsoft-com:office:word" xmlns:w="http://schemas.openxmlformats.org/wordprocessingml/2006/main" xmlns:w14="http://schemas.microsoft.com/office/word/2010/wordml" xmlns:w15="http://schemas.microsoft.com/office/word/2012/wordml" xmlns:w16se="http://schemas.microsoft.com/office/word/2015/wordml/symex" xmlns:wpg="http://schemas.microsoft.com/office/word/2010/wordprocessingGroup" xmlns:wpi="http://schemas.microsoft.com/office/word/2010/wordprocessingInk" xmlns:wne="http://schemas.microsoft.com/office/word/2006/wordml" xmlns:wps="http://schemas.microsoft.com/office/word/2010/wordprocessingShape" mc:Ignorable="w14 w15 w16se wp14">
   <w15:commentEx w15:paraId="7A3089F5" w15:done="0"/>
 </w15:commentsEx>
 </file>
 
 <file path=word/numbering.xml><?xml version="1.0" encoding="utf-8"?>
-<w:numbering xmlns:wpc="http://schemas.microsoft.com/office/word/2010/wordprocessingCanvas" xmlns:mc="http://schemas.openxmlformats.org/markup-compatibility/2006" xmlns:o="urn:schemas-microsoft-com:office:office" xmlns:r="http://schemas.openxmlformats.org/officeDocument/2006/relationships" xmlns:m="http://schemas.openxmlformats.org/officeDocument/2006/math" xmlns:v="urn:schemas-microsoft-com:vml" xmlns:wp14="http://schemas.microsoft.com/office/word/2010/wordprocessingDrawing" xmlns:wp="http://schemas.openxmlformats.org/drawingml/2006/wordprocessingDrawing" xmlns:w10="urn:schemas-microsoft-com:office:word" xmlns:w="http://schemas.openxmlformats.org/wordprocessingml/2006/main" xmlns:w14="http://schemas.microsoft.com/office/word/2010/wordml" xmlns:w15="http://schemas.microsoft.com/office/word/2012/wordml" xmlns:wpg="http://schemas.microsoft.com/office/word/2010/wordprocessingGroup" xmlns:wpi="http://schemas.microsoft.com/office/word/2010/wordprocessingInk" xmlns:wne="http://schemas.microsoft.com/office/word/2006/wordml" xmlns:wps="http://schemas.microsoft.com/office/word/2010/wordprocessingShape" mc:Ignorable="w14 w15 wp14">
-  <w:abstractNum w:abstractNumId="0">
+<w:numbering xmlns:wpc="http://schemas.microsoft.com/office/word/2010/wordprocessingCanvas" xmlns:cx="http://schemas.microsoft.com/office/drawing/2014/chartex" xmlns:mc="http://schemas.openxmlformats.org/markup-compatibility/2006" xmlns:o="urn:schemas-microsoft-com:office:office" xmlns:r="http://schemas.openxmlformats.org/officeDocument/2006/relationships" xmlns:m="http://schemas.openxmlformats.org/officeDocument/2006/math" xmlns:v="urn:schemas-microsoft-com:vml" xmlns:wp14="http://schemas.microsoft.com/office/word/2010/wordprocessingDrawing" xmlns:wp="http://schemas.openxmlformats.org/drawingml/2006/wordprocessingDrawing" xmlns:w10="urn:schemas-microsoft-com:office:word" xmlns:w="http://schemas.openxmlformats.org/wordprocessingml/2006/main" xmlns:w14="http://schemas.microsoft.com/office/word/2010/wordml" xmlns:w15="http://schemas.microsoft.com/office/word/2012/wordml" xmlns:w16se="http://schemas.microsoft.com/office/word/2015/wordml/symex" xmlns:wpg="http://schemas.microsoft.com/office/word/2010/wordprocessingGroup" xmlns:wpi="http://schemas.microsoft.com/office/word/2010/wordprocessingInk" xmlns:wne="http://schemas.microsoft.com/office/word/2006/wordml" xmlns:wps="http://schemas.microsoft.com/office/word/2010/wordprocessingShape" mc:Ignorable="w14 w15 w16se wp14">
+  <w:abstractNum w:abstractNumId="0" w15:restartNumberingAfterBreak="0">
+    <w:nsid w:val="1ACE7CED"/>
+    <w:multiLevelType w:val="hybridMultilevel"/>
+    <w:tmpl w:val="E0B88530"/>
+    <w:lvl w:ilvl="0" w:tplc="9048841E">
+      <w:start w:val="1"/>
+      <w:numFmt w:val="decimal"/>
+      <w:lvlText w:val="%1、"/>
+      <w:lvlJc w:val="left"/>
+      <w:pPr>
+        <w:ind w:left="1890" w:hanging="720"/>
+      </w:pPr>
+      <w:rPr>
+        <w:rFonts w:hint="default"/>
+      </w:rPr>
+    </w:lvl>
+    <w:lvl w:ilvl="1" w:tplc="04090019" w:tentative="1">
+      <w:start w:val="1"/>
+      <w:numFmt w:val="lowerLetter"/>
+      <w:lvlText w:val="%2)"/>
+      <w:lvlJc w:val="left"/>
+      <w:pPr>
+        <w:ind w:left="2010" w:hanging="420"/>
+      </w:pPr>
+    </w:lvl>
+    <w:lvl w:ilvl="2" w:tplc="0409001B" w:tentative="1">
+      <w:start w:val="1"/>
+      <w:numFmt w:val="lowerRoman"/>
+      <w:lvlText w:val="%3."/>
+      <w:lvlJc w:val="right"/>
+      <w:pPr>
+        <w:ind w:left="2430" w:hanging="420"/>
+      </w:pPr>
+    </w:lvl>
+    <w:lvl w:ilvl="3" w:tplc="0409000F" w:tentative="1">
+      <w:start w:val="1"/>
+      <w:numFmt w:val="decimal"/>
+      <w:lvlText w:val="%4."/>
+      <w:lvlJc w:val="left"/>
+      <w:pPr>
+        <w:ind w:left="2850" w:hanging="420"/>
+      </w:pPr>
+    </w:lvl>
+    <w:lvl w:ilvl="4" w:tplc="04090019" w:tentative="1">
+      <w:start w:val="1"/>
+      <w:numFmt w:val="lowerLetter"/>
+      <w:lvlText w:val="%5)"/>
+      <w:lvlJc w:val="left"/>
+      <w:pPr>
+        <w:ind w:left="3270" w:hanging="420"/>
+      </w:pPr>
+    </w:lvl>
+    <w:lvl w:ilvl="5" w:tplc="0409001B" w:tentative="1">
+      <w:start w:val="1"/>
+      <w:numFmt w:val="lowerRoman"/>
+      <w:lvlText w:val="%6."/>
+      <w:lvlJc w:val="right"/>
+      <w:pPr>
+        <w:ind w:left="3690" w:hanging="420"/>
+      </w:pPr>
+    </w:lvl>
+    <w:lvl w:ilvl="6" w:tplc="0409000F" w:tentative="1">
+      <w:start w:val="1"/>
+      <w:numFmt w:val="decimal"/>
+      <w:lvlText w:val="%7."/>
+      <w:lvlJc w:val="left"/>
+      <w:pPr>
+        <w:ind w:left="4110" w:hanging="420"/>
+      </w:pPr>
+    </w:lvl>
+    <w:lvl w:ilvl="7" w:tplc="04090019" w:tentative="1">
+      <w:start w:val="1"/>
+      <w:numFmt w:val="lowerLetter"/>
+      <w:lvlText w:val="%8)"/>
+      <w:lvlJc w:val="left"/>
+      <w:pPr>
+        <w:ind w:left="4530" w:hanging="420"/>
+      </w:pPr>
+    </w:lvl>
+    <w:lvl w:ilvl="8" w:tplc="0409001B" w:tentative="1">
+      <w:start w:val="1"/>
+      <w:numFmt w:val="lowerRoman"/>
+      <w:lvlText w:val="%9."/>
+      <w:lvlJc w:val="right"/>
+      <w:pPr>
+        <w:ind w:left="4950" w:hanging="420"/>
+      </w:pPr>
+    </w:lvl>
+  </w:abstractNum>
+  <w:abstractNum w:abstractNumId="1" w15:restartNumberingAfterBreak="0">
     <w:nsid w:val="665764A4"/>
     <w:multiLevelType w:val="hybridMultilevel"/>
     <w:tmpl w:val="ADB0AB44"/>
@@ -3634,13 +3758,16 @@
     </w:lvl>
   </w:abstractNum>
   <w:num w:numId="1">
+    <w:abstractNumId w:val="1"/>
+  </w:num>
+  <w:num w:numId="2">
     <w:abstractNumId w:val="0"/>
   </w:num>
 </w:numbering>
 </file>
 
 <file path=word/people.xml><?xml version="1.0" encoding="utf-8"?>
-<w15:people xmlns:wpc="http://schemas.microsoft.com/office/word/2010/wordprocessingCanvas" xmlns:mc="http://schemas.openxmlformats.org/markup-compatibility/2006" xmlns:o="urn:schemas-microsoft-com:office:office" xmlns:r="http://schemas.openxmlformats.org/officeDocument/2006/relationships" xmlns:m="http://schemas.openxmlformats.org/officeDocument/2006/math" xmlns:v="urn:schemas-microsoft-com:vml" xmlns:wp14="http://schemas.microsoft.com/office/word/2010/wordprocessingDrawing" xmlns:wp="http://schemas.openxmlformats.org/drawingml/2006/wordprocessingDrawing" xmlns:w10="urn:schemas-microsoft-com:office:word" xmlns:w="http://schemas.openxmlformats.org/wordprocessingml/2006/main" xmlns:w14="http://schemas.microsoft.com/office/word/2010/wordml" xmlns:w15="http://schemas.microsoft.com/office/word/2012/wordml" xmlns:wpg="http://schemas.microsoft.com/office/word/2010/wordprocessingGroup" xmlns:wpi="http://schemas.microsoft.com/office/word/2010/wordprocessingInk" xmlns:wne="http://schemas.microsoft.com/office/word/2006/wordml" xmlns:wps="http://schemas.microsoft.com/office/word/2010/wordprocessingShape" mc:Ignorable="w14 w15 wp14">
+<w15:people xmlns:wpc="http://schemas.microsoft.com/office/word/2010/wordprocessingCanvas" xmlns:cx="http://schemas.microsoft.com/office/drawing/2014/chartex" xmlns:mc="http://schemas.openxmlformats.org/markup-compatibility/2006" xmlns:o="urn:schemas-microsoft-com:office:office" xmlns:r="http://schemas.openxmlformats.org/officeDocument/2006/relationships" xmlns:m="http://schemas.openxmlformats.org/officeDocument/2006/math" xmlns:v="urn:schemas-microsoft-com:vml" xmlns:wp14="http://schemas.microsoft.com/office/word/2010/wordprocessingDrawing" xmlns:wp="http://schemas.openxmlformats.org/drawingml/2006/wordprocessingDrawing" xmlns:w10="urn:schemas-microsoft-com:office:word" xmlns:w="http://schemas.openxmlformats.org/wordprocessingml/2006/main" xmlns:w14="http://schemas.microsoft.com/office/word/2010/wordml" xmlns:w15="http://schemas.microsoft.com/office/word/2012/wordml" xmlns:w16se="http://schemas.microsoft.com/office/word/2015/wordml/symex" xmlns:wpg="http://schemas.microsoft.com/office/word/2010/wordprocessingGroup" xmlns:wpi="http://schemas.microsoft.com/office/word/2010/wordprocessingInk" xmlns:wne="http://schemas.microsoft.com/office/word/2006/wordml" xmlns:wps="http://schemas.microsoft.com/office/word/2010/wordprocessingShape" mc:Ignorable="w14 w15 w16se wp14">
   <w15:person w15:author="王東">
     <w15:presenceInfo w15:providerId="Windows Live" w15:userId="c366433095ce2208"/>
   </w15:person>
@@ -3648,7 +3775,7 @@
 </file>
 
 <file path=word/styles.xml><?xml version="1.0" encoding="utf-8"?>
-<w:styles xmlns:mc="http://schemas.openxmlformats.org/markup-compatibility/2006" xmlns:r="http://schemas.openxmlformats.org/officeDocument/2006/relationships" xmlns:w="http://schemas.openxmlformats.org/wordprocessingml/2006/main" xmlns:w14="http://schemas.microsoft.com/office/word/2010/wordml" xmlns:w15="http://schemas.microsoft.com/office/word/2012/wordml" mc:Ignorable="w14 w15">
+<w:styles xmlns:mc="http://schemas.openxmlformats.org/markup-compatibility/2006" xmlns:r="http://schemas.openxmlformats.org/officeDocument/2006/relationships" xmlns:w="http://schemas.openxmlformats.org/wordprocessingml/2006/main" xmlns:w14="http://schemas.microsoft.com/office/word/2010/wordml" xmlns:w15="http://schemas.microsoft.com/office/word/2012/wordml" xmlns:w16se="http://schemas.microsoft.com/office/word/2015/wordml/symex" mc:Ignorable="w14 w15 w16se">
   <w:docDefaults>
     <w:rPrDefault>
       <w:rPr>
@@ -4045,7 +4172,7 @@
     <w:name w:val="heading 1"/>
     <w:basedOn w:val="a"/>
     <w:next w:val="a"/>
-    <w:link w:val="1Char"/>
+    <w:link w:val="10"/>
     <w:uiPriority w:val="9"/>
     <w:qFormat/>
     <w:rsid w:val="003A2FC2"/>
@@ -4089,8 +4216,8 @@
     <w:semiHidden/>
     <w:unhideWhenUsed/>
   </w:style>
-  <w:style w:type="character" w:customStyle="1" w:styleId="1Char">
-    <w:name w:val="标题 1 Char"/>
+  <w:style w:type="character" w:customStyle="1" w:styleId="10">
+    <w:name w:val="标题 1 字符"/>
     <w:basedOn w:val="a0"/>
     <w:link w:val="1"/>
     <w:uiPriority w:val="9"/>
@@ -4106,7 +4233,7 @@
     <w:name w:val="Title"/>
     <w:basedOn w:val="a"/>
     <w:next w:val="a"/>
-    <w:link w:val="Char"/>
+    <w:link w:val="a4"/>
     <w:uiPriority w:val="10"/>
     <w:qFormat/>
     <w:rsid w:val="003A2FC2"/>
@@ -4122,8 +4249,8 @@
       <w:szCs w:val="56"/>
     </w:rPr>
   </w:style>
-  <w:style w:type="character" w:customStyle="1" w:styleId="Char">
-    <w:name w:val="标题 Char"/>
+  <w:style w:type="character" w:customStyle="1" w:styleId="a4">
+    <w:name w:val="标题 字符"/>
     <w:basedOn w:val="a0"/>
     <w:link w:val="a3"/>
     <w:uiPriority w:val="10"/>
@@ -4136,7 +4263,7 @@
       <w:szCs w:val="56"/>
     </w:rPr>
   </w:style>
-  <w:style w:type="paragraph" w:styleId="a4">
+  <w:style w:type="paragraph" w:styleId="a5">
     <w:name w:val="List Paragraph"/>
     <w:basedOn w:val="a"/>
     <w:uiPriority w:val="34"/>
@@ -4147,7 +4274,7 @@
       <w:contextualSpacing/>
     </w:pPr>
   </w:style>
-  <w:style w:type="character" w:styleId="a5">
+  <w:style w:type="character" w:styleId="a6">
     <w:name w:val="Hyperlink"/>
     <w:basedOn w:val="a0"/>
     <w:uiPriority w:val="99"/>
@@ -4158,7 +4285,7 @@
       <w:u w:val="single"/>
     </w:rPr>
   </w:style>
-  <w:style w:type="character" w:styleId="a6">
+  <w:style w:type="character" w:styleId="a7">
     <w:name w:val="FollowedHyperlink"/>
     <w:basedOn w:val="a0"/>
     <w:uiPriority w:val="99"/>
@@ -4170,7 +4297,7 @@
       <w:u w:val="single"/>
     </w:rPr>
   </w:style>
-  <w:style w:type="character" w:styleId="a7">
+  <w:style w:type="character" w:styleId="a8">
     <w:name w:val="annotation reference"/>
     <w:basedOn w:val="a0"/>
     <w:uiPriority w:val="99"/>
@@ -4182,28 +4309,28 @@
       <w:szCs w:val="21"/>
     </w:rPr>
   </w:style>
-  <w:style w:type="paragraph" w:styleId="a8">
+  <w:style w:type="paragraph" w:styleId="a9">
     <w:name w:val="annotation text"/>
     <w:basedOn w:val="a"/>
-    <w:link w:val="Char0"/>
+    <w:link w:val="aa"/>
     <w:uiPriority w:val="99"/>
     <w:semiHidden/>
     <w:unhideWhenUsed/>
     <w:rsid w:val="0074733D"/>
   </w:style>
-  <w:style w:type="character" w:customStyle="1" w:styleId="Char0">
-    <w:name w:val="批注文字 Char"/>
+  <w:style w:type="character" w:customStyle="1" w:styleId="aa">
+    <w:name w:val="批注文字 字符"/>
     <w:basedOn w:val="a0"/>
-    <w:link w:val="a8"/>
+    <w:link w:val="a9"/>
     <w:uiPriority w:val="99"/>
     <w:semiHidden/>
     <w:rsid w:val="0074733D"/>
   </w:style>
-  <w:style w:type="paragraph" w:styleId="a9">
+  <w:style w:type="paragraph" w:styleId="ab">
     <w:name w:val="annotation subject"/>
-    <w:basedOn w:val="a8"/>
-    <w:next w:val="a8"/>
-    <w:link w:val="Char1"/>
+    <w:basedOn w:val="a9"/>
+    <w:next w:val="a9"/>
+    <w:link w:val="ac"/>
     <w:uiPriority w:val="99"/>
     <w:semiHidden/>
     <w:unhideWhenUsed/>
@@ -4213,10 +4340,10 @@
       <w:bCs/>
     </w:rPr>
   </w:style>
-  <w:style w:type="character" w:customStyle="1" w:styleId="Char1">
-    <w:name w:val="批注主题 Char"/>
-    <w:basedOn w:val="Char0"/>
-    <w:link w:val="a9"/>
+  <w:style w:type="character" w:customStyle="1" w:styleId="ac">
+    <w:name w:val="批注主题 字符"/>
+    <w:basedOn w:val="aa"/>
+    <w:link w:val="ab"/>
     <w:uiPriority w:val="99"/>
     <w:semiHidden/>
     <w:rsid w:val="0074733D"/>
@@ -4225,10 +4352,10 @@
       <w:bCs/>
     </w:rPr>
   </w:style>
-  <w:style w:type="paragraph" w:styleId="aa">
+  <w:style w:type="paragraph" w:styleId="ad">
     <w:name w:val="Balloon Text"/>
     <w:basedOn w:val="a"/>
-    <w:link w:val="Char2"/>
+    <w:link w:val="ae"/>
     <w:uiPriority w:val="99"/>
     <w:semiHidden/>
     <w:unhideWhenUsed/>
@@ -4241,10 +4368,10 @@
       <w:szCs w:val="18"/>
     </w:rPr>
   </w:style>
-  <w:style w:type="character" w:customStyle="1" w:styleId="Char2">
-    <w:name w:val="批注框文本 Char"/>
+  <w:style w:type="character" w:customStyle="1" w:styleId="ae">
+    <w:name w:val="批注框文本 字符"/>
     <w:basedOn w:val="a0"/>
-    <w:link w:val="aa"/>
+    <w:link w:val="ad"/>
     <w:uiPriority w:val="99"/>
     <w:semiHidden/>
     <w:rsid w:val="0074733D"/>
@@ -4522,7 +4649,7 @@
 </file>
 
 <file path=customXml/itemProps1.xml><?xml version="1.0" encoding="utf-8"?>
-<ds:datastoreItem xmlns:ds="http://schemas.openxmlformats.org/officeDocument/2006/customXml" ds:itemID="{675CA487-77F1-4F2C-881F-6636F80DEAEA}">
+<ds:datastoreItem xmlns:ds="http://schemas.openxmlformats.org/officeDocument/2006/customXml" ds:itemID="{66E8B7F2-F02A-46C9-9423-B264E7255ED5}">
   <ds:schemaRefs>
     <ds:schemaRef ds:uri="http://schemas.openxmlformats.org/officeDocument/2006/bibliography"/>
   </ds:schemaRefs>

</xml_diff>